<commit_message>
feat - ajustes alpha v 0 2
</commit_message>
<xml_diff>
--- a/as1 - documentação da dinâmica do jogo.docx
+++ b/as1 - documentação da dinâmica do jogo.docx
@@ -180,7 +180,7 @@
     </w:p>
     <w:sdt>
       <w:sdtPr>
-        <w:id w:val="1259042642"/>
+        <w:id w:val="608383428"/>
         <w:docPartObj>
           <w:docPartGallery w:val="Table of Contents"/>
           <w:docPartUnique/>
@@ -207,7 +207,7 @@
           <w:r>
             <w:fldChar w:fldCharType="separate"/>
           </w:r>
-          <w:hyperlink w:anchor="_Toc1650206598">
+          <w:hyperlink w:anchor="_Toc635795127">
             <w:r>
               <w:rPr>
                 <w:rStyle w:val="Hyperlink"/>
@@ -221,7 +221,7 @@
               <w:fldChar w:fldCharType="begin"/>
             </w:r>
             <w:r>
-              <w:instrText xml:space="preserve">PAGEREF _Toc1650206598 \h</w:instrText>
+              <w:instrText xml:space="preserve">PAGEREF _Toc635795127 \h</w:instrText>
             </w:r>
             <w:r>
               <w:fldChar w:fldCharType="separate"/>
@@ -248,7 +248,7 @@
               <w:rStyle w:val="Hyperlink"/>
             </w:rPr>
           </w:pPr>
-          <w:hyperlink w:anchor="_Toc169189012">
+          <w:hyperlink w:anchor="_Toc1969717865">
             <w:r>
               <w:rPr>
                 <w:rStyle w:val="Hyperlink"/>
@@ -262,7 +262,7 @@
               <w:fldChar w:fldCharType="begin"/>
             </w:r>
             <w:r>
-              <w:instrText xml:space="preserve">PAGEREF _Toc169189012 \h</w:instrText>
+              <w:instrText xml:space="preserve">PAGEREF _Toc1969717865 \h</w:instrText>
             </w:r>
             <w:r>
               <w:fldChar w:fldCharType="separate"/>
@@ -289,7 +289,7 @@
               <w:rStyle w:val="Hyperlink"/>
             </w:rPr>
           </w:pPr>
-          <w:hyperlink w:anchor="_Toc261368195">
+          <w:hyperlink w:anchor="_Toc977379725">
             <w:r>
               <w:rPr>
                 <w:rStyle w:val="Hyperlink"/>
@@ -303,7 +303,7 @@
               <w:fldChar w:fldCharType="begin"/>
             </w:r>
             <w:r>
-              <w:instrText xml:space="preserve">PAGEREF _Toc261368195 \h</w:instrText>
+              <w:instrText xml:space="preserve">PAGEREF _Toc977379725 \h</w:instrText>
             </w:r>
             <w:r>
               <w:fldChar w:fldCharType="separate"/>
@@ -330,7 +330,7 @@
               <w:rStyle w:val="Hyperlink"/>
             </w:rPr>
           </w:pPr>
-          <w:hyperlink w:anchor="_Toc494964613">
+          <w:hyperlink w:anchor="_Toc57919664">
             <w:r>
               <w:rPr>
                 <w:rStyle w:val="Hyperlink"/>
@@ -344,7 +344,7 @@
               <w:fldChar w:fldCharType="begin"/>
             </w:r>
             <w:r>
-              <w:instrText xml:space="preserve">PAGEREF _Toc494964613 \h</w:instrText>
+              <w:instrText xml:space="preserve">PAGEREF _Toc57919664 \h</w:instrText>
             </w:r>
             <w:r>
               <w:fldChar w:fldCharType="separate"/>
@@ -354,6 +354,47 @@
                 <w:rStyle w:val="Hyperlink"/>
               </w:rPr>
               <w:t>4</w:t>
+            </w:r>
+            <w:r>
+              <w:fldChar w:fldCharType="end"/>
+            </w:r>
+          </w:hyperlink>
+        </w:p>
+        <w:p>
+          <w:pPr>
+            <w:pStyle w:val="TOC1"/>
+            <w:tabs>
+              <w:tab w:val="right" w:leader="dot" w:pos="9015"/>
+            </w:tabs>
+            <w:bidi w:val="0"/>
+            <w:rPr>
+              <w:rStyle w:val="Hyperlink"/>
+            </w:rPr>
+          </w:pPr>
+          <w:hyperlink w:anchor="_Toc962753374">
+            <w:r>
+              <w:rPr>
+                <w:rStyle w:val="Hyperlink"/>
+              </w:rPr>
+              <w:t>Testes alpha v 0 2 - Evidências de execução</w:t>
+            </w:r>
+            <w:r>
+              <w:tab/>
+            </w:r>
+            <w:r>
+              <w:fldChar w:fldCharType="begin"/>
+            </w:r>
+            <w:r>
+              <w:instrText xml:space="preserve">PAGEREF _Toc962753374 \h</w:instrText>
+            </w:r>
+            <w:r>
+              <w:fldChar w:fldCharType="separate"/>
+            </w:r>
+            <w:r>
+              <w:rPr>
+                <w:rStyle w:val="Hyperlink"/>
+              </w:rPr>
+              <w:t>5</w:t>
             </w:r>
             <w:r>
               <w:fldChar w:fldCharType="end"/>
@@ -374,7 +415,7 @@
       <w:pPr>
         <w:pStyle w:val="Heading1"/>
       </w:pPr>
-      <w:bookmarkStart w:name="_Toc1650206598" w:id="570198397"/>
+      <w:bookmarkStart w:name="_Toc635795127" w:id="1679274057"/>
       <w:r>
         <w:br w:type="page"/>
       </w:r>
@@ -382,7 +423,7 @@
         <w:rPr/>
         <w:t>Objetivo / Enunciado</w:t>
       </w:r>
-      <w:bookmarkEnd w:id="570198397"/>
+      <w:bookmarkEnd w:id="1679274057"/>
     </w:p>
     <w:p>
       <w:pPr>
@@ -502,7 +543,7 @@
         <w:ind w:left="0" w:right="0"/>
         <w:jc w:val="left"/>
       </w:pPr>
-      <w:bookmarkStart w:name="_Toc169189012" w:id="1155427806"/>
+      <w:bookmarkStart w:name="_Toc1969717865" w:id="155421233"/>
       <w:r>
         <w:rPr/>
         <w:t xml:space="preserve">Pseudocódigo - </w:t>
@@ -515,9 +556,15 @@
       <w:proofErr w:type="spellEnd"/>
       <w:r>
         <w:rPr/>
-        <w:t xml:space="preserve"> Byters</w:t>
-      </w:r>
-      <w:bookmarkEnd w:id="1155427806"/>
+        <w:t xml:space="preserve"> </w:t>
+      </w:r>
+      <w:proofErr w:type="spellStart"/>
+      <w:r>
+        <w:rPr/>
+        <w:t>Byters</w:t>
+      </w:r>
+      <w:proofErr w:type="spellEnd"/>
+      <w:bookmarkEnd w:id="155421233"/>
     </w:p>
     <w:p>
       <w:pPr>
@@ -530,12 +577,12 @@
         <w:pStyle w:val="Heading2"/>
         <w:bidi w:val="0"/>
       </w:pPr>
-      <w:bookmarkStart w:name="_Toc261368195" w:id="1351673912"/>
+      <w:bookmarkStart w:name="_Toc977379725" w:id="1856081339"/>
       <w:r>
         <w:rPr/>
         <w:t>Algoritmo - Início</w:t>
       </w:r>
-      <w:bookmarkEnd w:id="1351673912"/>
+      <w:bookmarkEnd w:id="1856081339"/>
     </w:p>
     <w:p>
       <w:pPr>
@@ -727,12 +774,12 @@
         <w:pStyle w:val="Heading2"/>
         <w:bidi w:val="0"/>
       </w:pPr>
-      <w:bookmarkStart w:name="_Toc494964613" w:id="568571866"/>
+      <w:bookmarkStart w:name="_Toc57919664" w:id="351159539"/>
       <w:r>
         <w:rPr/>
         <w:t>Algoritmo – Rodadas</w:t>
       </w:r>
-      <w:bookmarkEnd w:id="568571866"/>
+      <w:bookmarkEnd w:id="351159539"/>
     </w:p>
     <w:p>
       <w:pPr>
@@ -1072,9 +1119,263 @@
       </w:r>
     </w:p>
     <w:p>
-      <w:pPr>
-        <w:pStyle w:val="Normal"/>
-      </w:pPr>
+      <w:r>
+        <w:br w:type="page"/>
+      </w:r>
+    </w:p>
+    <w:p>
+      <w:pPr>
+        <w:pStyle w:val="Heading1"/>
+      </w:pPr>
+      <w:bookmarkStart w:name="_Toc962753374" w:id="806614331"/>
+      <w:r>
+        <w:rPr/>
+        <w:t>Testes alpha v 0 2 - Evidências de execução</w:t>
+      </w:r>
+      <w:bookmarkEnd w:id="806614331"/>
+    </w:p>
+    <w:p>
+      <w:pPr>
+        <w:pStyle w:val="Normal"/>
+      </w:pPr>
+      <w:r>
+        <w:rPr/>
+        <w:t>Menu Inicial</w:t>
+      </w:r>
+    </w:p>
+    <w:p>
+      <w:pPr>
+        <w:pStyle w:val="Normal"/>
+      </w:pPr>
+      <w:r>
+        <w:drawing>
+          <wp:inline wp14:editId="6EC699EB" wp14:anchorId="06028227">
+            <wp:extent cx="4572000" cy="3048000"/>
+            <wp:effectExtent l="0" t="0" r="0" b="0"/>
+            <wp:docPr id="520143686" name="" title=""/>
+            <wp:cNvGraphicFramePr>
+              <a:graphicFrameLocks noChangeAspect="1"/>
+            </wp:cNvGraphicFramePr>
+            <a:graphic>
+              <a:graphicData uri="http://schemas.openxmlformats.org/drawingml/2006/picture">
+                <pic:pic>
+                  <pic:nvPicPr>
+                    <pic:cNvPr id="0" name=""/>
+                    <pic:cNvPicPr/>
+                  </pic:nvPicPr>
+                  <pic:blipFill>
+                    <a:blip r:embed="R68dcc15243924df0">
+                      <a:extLst>
+                        <a:ext xmlns:a="http://schemas.openxmlformats.org/drawingml/2006/main" uri="{28A0092B-C50C-407E-A947-70E740481C1C}">
+                          <a14:useLocalDpi val="0"/>
+                        </a:ext>
+                      </a:extLst>
+                    </a:blip>
+                    <a:stretch>
+                      <a:fillRect/>
+                    </a:stretch>
+                  </pic:blipFill>
+                  <pic:spPr>
+                    <a:xfrm>
+                      <a:off x="0" y="0"/>
+                      <a:ext cx="4572000" cy="3048000"/>
+                    </a:xfrm>
+                    <a:prstGeom prst="rect">
+                      <a:avLst/>
+                    </a:prstGeom>
+                  </pic:spPr>
+                </pic:pic>
+              </a:graphicData>
+            </a:graphic>
+          </wp:inline>
+        </w:drawing>
+      </w:r>
+    </w:p>
+    <w:p>
+      <w:pPr>
+        <w:pStyle w:val="Normal"/>
+      </w:pPr>
+    </w:p>
+    <w:p>
+      <w:pPr>
+        <w:pStyle w:val="Normal"/>
+      </w:pPr>
+      <w:r>
+        <w:rPr/>
+        <w:t>Nomeando Jogadores</w:t>
+      </w:r>
+    </w:p>
+    <w:p>
+      <w:pPr>
+        <w:pStyle w:val="Normal"/>
+      </w:pPr>
+      <w:r>
+        <w:drawing>
+          <wp:inline wp14:editId="720BBAED" wp14:anchorId="74F40FE2">
+            <wp:extent cx="4572000" cy="3324225"/>
+            <wp:effectExtent l="0" t="0" r="0" b="0"/>
+            <wp:docPr id="523160023" name="" title=""/>
+            <wp:cNvGraphicFramePr>
+              <a:graphicFrameLocks noChangeAspect="1"/>
+            </wp:cNvGraphicFramePr>
+            <a:graphic>
+              <a:graphicData uri="http://schemas.openxmlformats.org/drawingml/2006/picture">
+                <pic:pic>
+                  <pic:nvPicPr>
+                    <pic:cNvPr id="0" name=""/>
+                    <pic:cNvPicPr/>
+                  </pic:nvPicPr>
+                  <pic:blipFill>
+                    <a:blip r:embed="R25cc9cc7763c41b4">
+                      <a:extLst>
+                        <a:ext xmlns:a="http://schemas.openxmlformats.org/drawingml/2006/main" uri="{28A0092B-C50C-407E-A947-70E740481C1C}">
+                          <a14:useLocalDpi val="0"/>
+                        </a:ext>
+                      </a:extLst>
+                    </a:blip>
+                    <a:stretch>
+                      <a:fillRect/>
+                    </a:stretch>
+                  </pic:blipFill>
+                  <pic:spPr>
+                    <a:xfrm>
+                      <a:off x="0" y="0"/>
+                      <a:ext cx="4572000" cy="3324225"/>
+                    </a:xfrm>
+                    <a:prstGeom prst="rect">
+                      <a:avLst/>
+                    </a:prstGeom>
+                  </pic:spPr>
+                </pic:pic>
+              </a:graphicData>
+            </a:graphic>
+          </wp:inline>
+        </w:drawing>
+      </w:r>
+    </w:p>
+    <w:p>
+      <w:pPr>
+        <w:pStyle w:val="Normal"/>
+      </w:pPr>
+    </w:p>
+    <w:p>
+      <w:pPr>
+        <w:pStyle w:val="Normal"/>
+      </w:pPr>
+      <w:r>
+        <w:rPr/>
+        <w:t>Início de Rodada</w:t>
+      </w:r>
+    </w:p>
+    <w:p>
+      <w:pPr>
+        <w:pStyle w:val="Normal"/>
+      </w:pPr>
+      <w:r>
+        <w:drawing>
+          <wp:inline wp14:editId="0AF02C28" wp14:anchorId="521837B4">
+            <wp:extent cx="4572000" cy="3219450"/>
+            <wp:effectExtent l="0" t="0" r="0" b="0"/>
+            <wp:docPr id="1230490690" name="" title=""/>
+            <wp:cNvGraphicFramePr>
+              <a:graphicFrameLocks noChangeAspect="1"/>
+            </wp:cNvGraphicFramePr>
+            <a:graphic>
+              <a:graphicData uri="http://schemas.openxmlformats.org/drawingml/2006/picture">
+                <pic:pic>
+                  <pic:nvPicPr>
+                    <pic:cNvPr id="0" name=""/>
+                    <pic:cNvPicPr/>
+                  </pic:nvPicPr>
+                  <pic:blipFill>
+                    <a:blip r:embed="Rce2aed97e88742ac">
+                      <a:extLst>
+                        <a:ext xmlns:a="http://schemas.openxmlformats.org/drawingml/2006/main" uri="{28A0092B-C50C-407E-A947-70E740481C1C}">
+                          <a14:useLocalDpi val="0"/>
+                        </a:ext>
+                      </a:extLst>
+                    </a:blip>
+                    <a:stretch>
+                      <a:fillRect/>
+                    </a:stretch>
+                  </pic:blipFill>
+                  <pic:spPr>
+                    <a:xfrm>
+                      <a:off x="0" y="0"/>
+                      <a:ext cx="4572000" cy="3219450"/>
+                    </a:xfrm>
+                    <a:prstGeom prst="rect">
+                      <a:avLst/>
+                    </a:prstGeom>
+                  </pic:spPr>
+                </pic:pic>
+              </a:graphicData>
+            </a:graphic>
+          </wp:inline>
+        </w:drawing>
+      </w:r>
+    </w:p>
+    <w:p>
+      <w:pPr>
+        <w:pStyle w:val="Normal"/>
+      </w:pPr>
+    </w:p>
+    <w:p>
+      <w:pPr>
+        <w:pStyle w:val="Normal"/>
+      </w:pPr>
+      <w:r>
+        <w:rPr/>
+        <w:t>Score</w:t>
+      </w:r>
+    </w:p>
+    <w:p>
+      <w:pPr>
+        <w:pStyle w:val="Normal"/>
+      </w:pPr>
+      <w:r>
+        <w:drawing>
+          <wp:inline wp14:editId="569211FF" wp14:anchorId="5BD39E99">
+            <wp:extent cx="4572000" cy="3200400"/>
+            <wp:effectExtent l="0" t="0" r="0" b="0"/>
+            <wp:docPr id="4177854" name="" title=""/>
+            <wp:cNvGraphicFramePr>
+              <a:graphicFrameLocks noChangeAspect="1"/>
+            </wp:cNvGraphicFramePr>
+            <a:graphic>
+              <a:graphicData uri="http://schemas.openxmlformats.org/drawingml/2006/picture">
+                <pic:pic>
+                  <pic:nvPicPr>
+                    <pic:cNvPr id="0" name=""/>
+                    <pic:cNvPicPr/>
+                  </pic:nvPicPr>
+                  <pic:blipFill>
+                    <a:blip r:embed="R085aff02c470453a">
+                      <a:extLst>
+                        <a:ext xmlns:a="http://schemas.openxmlformats.org/drawingml/2006/main" uri="{28A0092B-C50C-407E-A947-70E740481C1C}">
+                          <a14:useLocalDpi val="0"/>
+                        </a:ext>
+                      </a:extLst>
+                    </a:blip>
+                    <a:stretch>
+                      <a:fillRect/>
+                    </a:stretch>
+                  </pic:blipFill>
+                  <pic:spPr>
+                    <a:xfrm>
+                      <a:off x="0" y="0"/>
+                      <a:ext cx="4572000" cy="3200400"/>
+                    </a:xfrm>
+                    <a:prstGeom prst="rect">
+                      <a:avLst/>
+                    </a:prstGeom>
+                  </pic:spPr>
+                </pic:pic>
+              </a:graphicData>
+            </a:graphic>
+          </wp:inline>
+        </w:drawing>
+      </w:r>
     </w:p>
     <w:p>
       <w:pPr>

</xml_diff>